<commit_message>
Added radio buttons to BeachScreen
</commit_message>
<xml_diff>
--- a/Android_Project_1_Template.docx
+++ b/Android_Project_1_Template.docx
@@ -102,30 +102,147 @@
     </w:p>
     <w:p>
       <w:r>
-        <w:t xml:space="preserve">Splash Screen OR </w:t>
-      </w:r>
-      <w:proofErr w:type="spellStart"/>
-      <w:r>
-        <w:t>Progressbar</w:t>
-      </w:r>
-      <w:proofErr w:type="spellEnd"/>
+        <w:rPr>
+          <w:strike/>
+          <w:highlight w:val="yellow"/>
+        </w:rPr>
+        <w:t>Splash Screen</w:t>
+      </w:r>
+      <w:r>
+        <w:rPr>
+          <w:highlight w:val="yellow"/>
+        </w:rPr>
+        <w:t xml:space="preserve"> OR </w:t>
+      </w:r>
+      <w:r>
+        <w:rPr>
+          <w:highlight w:val="yellow"/>
+        </w:rPr>
+        <w:t>progres</w:t>
+      </w:r>
+      <w:r>
+        <w:rPr>
+          <w:highlight w:val="yellow"/>
+        </w:rPr>
+        <w:t>s</w:t>
+      </w:r>
+      <w:r>
+        <w:rPr>
+          <w:highlight w:val="yellow"/>
+        </w:rPr>
+        <w:t xml:space="preserve"> </w:t>
+      </w:r>
+      <w:r>
+        <w:rPr>
+          <w:highlight w:val="yellow"/>
+        </w:rPr>
+        <w:t>bar</w:t>
+      </w:r>
+      <w:r>
+        <w:t xml:space="preserve"> </w:t>
+      </w:r>
+      <w:sdt>
+        <w:sdtPr>
+          <w:id w:val="-1356647028"/>
+          <w14:checkbox>
+            <w14:checked w14:val="1"/>
+            <w14:checkedState w14:val="2612" w14:font="MS Gothic"/>
+            <w14:uncheckedState w14:val="2610" w14:font="MS Gothic"/>
+          </w14:checkbox>
+        </w:sdtPr>
+        <w:sdtContent>
+          <w:r>
+            <w:rPr>
+              <w:rFonts w:ascii="MS Gothic" w:eastAsia="MS Gothic" w:hAnsi="MS Gothic" w:hint="eastAsia"/>
+            </w:rPr>
+            <w:t>☒</w:t>
+          </w:r>
+        </w:sdtContent>
+      </w:sdt>
     </w:p>
     <w:p>
       <w:r>
         <w:t xml:space="preserve">Vector Asset </w:t>
       </w:r>
-    </w:p>
-    <w:p>
-      <w:proofErr w:type="spellStart"/>
-      <w:r>
-        <w:t>Radiobuttons</w:t>
-      </w:r>
-      <w:proofErr w:type="spellEnd"/>
-    </w:p>
-    <w:p>
-      <w:r>
+      <w:sdt>
+        <w:sdtPr>
+          <w:id w:val="-1350863432"/>
+          <w14:checkbox>
+            <w14:checked w14:val="0"/>
+            <w14:checkedState w14:val="2612" w14:font="MS Gothic"/>
+            <w14:uncheckedState w14:val="2610" w14:font="MS Gothic"/>
+          </w14:checkbox>
+        </w:sdtPr>
+        <w:sdtContent>
+          <w:r>
+            <w:rPr>
+              <w:rFonts w:ascii="MS Gothic" w:eastAsia="MS Gothic" w:hAnsi="MS Gothic" w:hint="eastAsia"/>
+            </w:rPr>
+            <w:t>☐</w:t>
+          </w:r>
+        </w:sdtContent>
+      </w:sdt>
+    </w:p>
+    <w:p>
+      <w:r>
+        <w:t>Radio</w:t>
+      </w:r>
+      <w:r>
+        <w:t xml:space="preserve"> </w:t>
+      </w:r>
+      <w:r>
+        <w:t>buttons</w:t>
+      </w:r>
+      <w:r>
+        <w:t xml:space="preserve"> </w:t>
+      </w:r>
+      <w:sdt>
+        <w:sdtPr>
+          <w:id w:val="-1971585488"/>
+          <w14:checkbox>
+            <w14:checked w14:val="0"/>
+            <w14:checkedState w14:val="2612" w14:font="MS Gothic"/>
+            <w14:uncheckedState w14:val="2610" w14:font="MS Gothic"/>
+          </w14:checkbox>
+        </w:sdtPr>
+        <w:sdtContent>
+          <w:r>
+            <w:rPr>
+              <w:rFonts w:ascii="MS Gothic" w:eastAsia="MS Gothic" w:hAnsi="MS Gothic" w:hint="eastAsia"/>
+            </w:rPr>
+            <w:t>☐</w:t>
+          </w:r>
+        </w:sdtContent>
+      </w:sdt>
+    </w:p>
+    <w:p>
+      <w:r>
+        <w:rPr>
+          <w:highlight w:val="yellow"/>
+        </w:rPr>
         <w:t>Button</w:t>
       </w:r>
+      <w:r>
+        <w:t xml:space="preserve"> </w:t>
+      </w:r>
+      <w:sdt>
+        <w:sdtPr>
+          <w:id w:val="73325928"/>
+          <w14:checkbox>
+            <w14:checked w14:val="1"/>
+            <w14:checkedState w14:val="2612" w14:font="MS Gothic"/>
+            <w14:uncheckedState w14:val="2610" w14:font="MS Gothic"/>
+          </w14:checkbox>
+        </w:sdtPr>
+        <w:sdtContent>
+          <w:r>
+            <w:rPr>
+              <w:rFonts w:ascii="MS Gothic" w:eastAsia="MS Gothic" w:hAnsi="MS Gothic" w:hint="eastAsia"/>
+            </w:rPr>
+            <w:t>☒</w:t>
+          </w:r>
+        </w:sdtContent>
+      </w:sdt>
     </w:p>
     <w:p>
       <w:pPr>
@@ -134,8 +251,14 @@
           <w:ilvl w:val="0"/>
           <w:numId w:val="1"/>
         </w:numPr>
-      </w:pPr>
-      <w:r>
+        <w:rPr>
+          <w:strike/>
+        </w:rPr>
+      </w:pPr>
+      <w:r>
+        <w:rPr>
+          <w:strike/>
+        </w:rPr>
         <w:t>Beaches</w:t>
       </w:r>
     </w:p>
@@ -146,8 +269,14 @@
           <w:ilvl w:val="0"/>
           <w:numId w:val="1"/>
         </w:numPr>
-      </w:pPr>
-      <w:r>
+        <w:rPr>
+          <w:strike/>
+        </w:rPr>
+      </w:pPr>
+      <w:r>
+        <w:rPr>
+          <w:strike/>
+        </w:rPr>
         <w:t>Hotels</w:t>
       </w:r>
     </w:p>
@@ -158,44 +287,16 @@
           <w:ilvl w:val="0"/>
           <w:numId w:val="1"/>
         </w:numPr>
-      </w:pPr>
-      <w:r>
+        <w:rPr>
+          <w:strike/>
+        </w:rPr>
+      </w:pPr>
+      <w:r>
+        <w:rPr>
+          <w:strike/>
+        </w:rPr>
         <w:t>Transport</w:t>
       </w:r>
-    </w:p>
-    <w:p>
-      <w:proofErr w:type="spellStart"/>
-      <w:r>
-        <w:t>ImageView</w:t>
-      </w:r>
-      <w:proofErr w:type="spellEnd"/>
-      <w:r>
-        <w:t xml:space="preserve"> </w:t>
-      </w:r>
-    </w:p>
-    <w:p>
-      <w:proofErr w:type="spellStart"/>
-      <w:r>
-        <w:t>EditText</w:t>
-      </w:r>
-      <w:proofErr w:type="spellEnd"/>
-    </w:p>
-    <w:p>
-      <w:proofErr w:type="spellStart"/>
-      <w:r>
-        <w:t>TextView</w:t>
-      </w:r>
-      <w:proofErr w:type="spellEnd"/>
-    </w:p>
-    <w:p>
-      <w:r>
-        <w:t xml:space="preserve">Pass Text to another </w:t>
-      </w:r>
-      <w:proofErr w:type="gramStart"/>
-      <w:r>
-        <w:t>Activity</w:t>
-      </w:r>
-      <w:proofErr w:type="gramEnd"/>
     </w:p>
     <w:p>
       <w:pPr>
@@ -204,14 +305,15 @@
           <w:ilvl w:val="0"/>
           <w:numId w:val="1"/>
         </w:numPr>
-      </w:pPr>
-      <w:r>
-        <w:t>register</w:t>
-      </w:r>
-    </w:p>
-    <w:p>
-      <w:r>
-        <w:t>WebView</w:t>
+        <w:rPr>
+          <w:strike/>
+        </w:rPr>
+      </w:pPr>
+      <w:r>
+        <w:rPr>
+          <w:strike/>
+        </w:rPr>
+        <w:t>Adventures</w:t>
       </w:r>
     </w:p>
     <w:p>
@@ -221,15 +323,126 @@
           <w:ilvl w:val="0"/>
           <w:numId w:val="1"/>
         </w:numPr>
-      </w:pPr>
-      <w:r>
-        <w:t>Forward to pages</w:t>
-      </w:r>
-    </w:p>
-    <w:p>
-      <w:r>
-        <w:t>Maps</w:t>
-      </w:r>
+        <w:rPr>
+          <w:strike/>
+        </w:rPr>
+      </w:pPr>
+      <w:r>
+        <w:rPr>
+          <w:strike/>
+        </w:rPr>
+        <w:t>Exit</w:t>
+      </w:r>
+    </w:p>
+    <w:p>
+      <w:proofErr w:type="spellStart"/>
+      <w:r>
+        <w:t>ImageView</w:t>
+      </w:r>
+      <w:proofErr w:type="spellEnd"/>
+      <w:r>
+        <w:t xml:space="preserve"> </w:t>
+      </w:r>
+      <w:sdt>
+        <w:sdtPr>
+          <w:id w:val="-1763899174"/>
+          <w14:checkbox>
+            <w14:checked w14:val="0"/>
+            <w14:checkedState w14:val="2612" w14:font="MS Gothic"/>
+            <w14:uncheckedState w14:val="2610" w14:font="MS Gothic"/>
+          </w14:checkbox>
+        </w:sdtPr>
+        <w:sdtContent>
+          <w:r>
+            <w:rPr>
+              <w:rFonts w:ascii="MS Gothic" w:eastAsia="MS Gothic" w:hAnsi="MS Gothic" w:hint="eastAsia"/>
+            </w:rPr>
+            <w:t>☐</w:t>
+          </w:r>
+        </w:sdtContent>
+      </w:sdt>
+    </w:p>
+    <w:p>
+      <w:proofErr w:type="spellStart"/>
+      <w:r>
+        <w:t>EditText</w:t>
+      </w:r>
+      <w:proofErr w:type="spellEnd"/>
+      <w:r>
+        <w:t xml:space="preserve"> </w:t>
+      </w:r>
+      <w:sdt>
+        <w:sdtPr>
+          <w:id w:val="1624956947"/>
+          <w14:checkbox>
+            <w14:checked w14:val="0"/>
+            <w14:checkedState w14:val="2612" w14:font="MS Gothic"/>
+            <w14:uncheckedState w14:val="2610" w14:font="MS Gothic"/>
+          </w14:checkbox>
+        </w:sdtPr>
+        <w:sdtContent>
+          <w:r>
+            <w:rPr>
+              <w:rFonts w:ascii="MS Gothic" w:eastAsia="MS Gothic" w:hAnsi="MS Gothic" w:hint="eastAsia"/>
+            </w:rPr>
+            <w:t>☐</w:t>
+          </w:r>
+        </w:sdtContent>
+      </w:sdt>
+    </w:p>
+    <w:p>
+      <w:proofErr w:type="spellStart"/>
+      <w:r>
+        <w:t>TextView</w:t>
+      </w:r>
+      <w:proofErr w:type="spellEnd"/>
+      <w:r>
+        <w:t xml:space="preserve"> </w:t>
+      </w:r>
+      <w:sdt>
+        <w:sdtPr>
+          <w:id w:val="1043251058"/>
+          <w14:checkbox>
+            <w14:checked w14:val="0"/>
+            <w14:checkedState w14:val="2612" w14:font="MS Gothic"/>
+            <w14:uncheckedState w14:val="2610" w14:font="MS Gothic"/>
+          </w14:checkbox>
+        </w:sdtPr>
+        <w:sdtContent>
+          <w:r>
+            <w:rPr>
+              <w:rFonts w:ascii="MS Gothic" w:eastAsia="MS Gothic" w:hAnsi="MS Gothic" w:hint="eastAsia"/>
+            </w:rPr>
+            <w:t>☐</w:t>
+          </w:r>
+        </w:sdtContent>
+      </w:sdt>
+    </w:p>
+    <w:p>
+      <w:r>
+        <w:t>Pass Text to another Activity</w:t>
+      </w:r>
+      <w:r>
+        <w:t xml:space="preserve"> </w:t>
+      </w:r>
+      <w:sdt>
+        <w:sdtPr>
+          <w:id w:val="1163431152"/>
+          <w14:checkbox>
+            <w14:checked w14:val="0"/>
+            <w14:checkedState w14:val="2612" w14:font="MS Gothic"/>
+            <w14:uncheckedState w14:val="2610" w14:font="MS Gothic"/>
+          </w14:checkbox>
+        </w:sdtPr>
+        <w:sdtContent>
+          <w:r>
+            <w:rPr>
+              <w:rFonts w:ascii="MS Gothic" w:eastAsia="MS Gothic" w:hAnsi="MS Gothic" w:hint="eastAsia"/>
+            </w:rPr>
+            <w:t>☐</w:t>
+          </w:r>
+        </w:sdtContent>
+      </w:sdt>
     </w:p>
     <w:p>
       <w:pPr>
@@ -240,13 +453,37 @@
         </w:numPr>
       </w:pPr>
       <w:r>
-        <w:t>Map of Santorini</w:t>
-      </w:r>
-    </w:p>
-    <w:p>
-      <w:r>
-        <w:t>Phone</w:t>
-      </w:r>
+        <w:t>R</w:t>
+      </w:r>
+      <w:r>
+        <w:t>egister</w:t>
+      </w:r>
+    </w:p>
+    <w:p>
+      <w:r>
+        <w:t>WebView</w:t>
+      </w:r>
+      <w:r>
+        <w:t xml:space="preserve"> </w:t>
+      </w:r>
+      <w:sdt>
+        <w:sdtPr>
+          <w:id w:val="-1320258538"/>
+          <w14:checkbox>
+            <w14:checked w14:val="0"/>
+            <w14:checkedState w14:val="2612" w14:font="MS Gothic"/>
+            <w14:uncheckedState w14:val="2610" w14:font="MS Gothic"/>
+          </w14:checkbox>
+        </w:sdtPr>
+        <w:sdtContent>
+          <w:r>
+            <w:rPr>
+              <w:rFonts w:ascii="MS Gothic" w:eastAsia="MS Gothic" w:hAnsi="MS Gothic" w:hint="eastAsia"/>
+            </w:rPr>
+            <w:t>☐</w:t>
+          </w:r>
+        </w:sdtContent>
+      </w:sdt>
     </w:p>
     <w:p>
       <w:pPr>
@@ -257,22 +494,34 @@
         </w:numPr>
       </w:pPr>
       <w:r>
-        <w:t>Phone numbers for car hire/hotel</w:t>
-      </w:r>
-    </w:p>
-    <w:p>
-      <w:proofErr w:type="spellStart"/>
-      <w:r>
-        <w:t>ScrollView</w:t>
-      </w:r>
-      <w:proofErr w:type="spellEnd"/>
-    </w:p>
-    <w:p>
-      <w:proofErr w:type="spellStart"/>
-      <w:r>
-        <w:t>Youtube</w:t>
-      </w:r>
-      <w:proofErr w:type="spellEnd"/>
+        <w:t>Forward to pages</w:t>
+      </w:r>
+    </w:p>
+    <w:p>
+      <w:r>
+        <w:t>Maps</w:t>
+      </w:r>
+      <w:r>
+        <w:t xml:space="preserve"> </w:t>
+      </w:r>
+      <w:sdt>
+        <w:sdtPr>
+          <w:id w:val="1119878301"/>
+          <w14:checkbox>
+            <w14:checked w14:val="0"/>
+            <w14:checkedState w14:val="2612" w14:font="MS Gothic"/>
+            <w14:uncheckedState w14:val="2610" w14:font="MS Gothic"/>
+          </w14:checkbox>
+        </w:sdtPr>
+        <w:sdtContent>
+          <w:r>
+            <w:rPr>
+              <w:rFonts w:ascii="MS Gothic" w:eastAsia="MS Gothic" w:hAnsi="MS Gothic" w:hint="eastAsia"/>
+            </w:rPr>
+            <w:t>☐</w:t>
+          </w:r>
+        </w:sdtContent>
+      </w:sdt>
     </w:p>
     <w:p>
       <w:pPr>
@@ -283,6 +532,112 @@
         </w:numPr>
       </w:pPr>
       <w:r>
+        <w:t>Map of Santorini</w:t>
+      </w:r>
+    </w:p>
+    <w:p>
+      <w:r>
+        <w:t>Phone</w:t>
+      </w:r>
+      <w:r>
+        <w:t xml:space="preserve"> </w:t>
+      </w:r>
+      <w:sdt>
+        <w:sdtPr>
+          <w:id w:val="1842193475"/>
+          <w14:checkbox>
+            <w14:checked w14:val="0"/>
+            <w14:checkedState w14:val="2612" w14:font="MS Gothic"/>
+            <w14:uncheckedState w14:val="2610" w14:font="MS Gothic"/>
+          </w14:checkbox>
+        </w:sdtPr>
+        <w:sdtContent>
+          <w:r>
+            <w:rPr>
+              <w:rFonts w:ascii="MS Gothic" w:eastAsia="MS Gothic" w:hAnsi="MS Gothic" w:hint="eastAsia"/>
+            </w:rPr>
+            <w:t>☐</w:t>
+          </w:r>
+        </w:sdtContent>
+      </w:sdt>
+    </w:p>
+    <w:p>
+      <w:pPr>
+        <w:pStyle w:val="ListParagraph"/>
+        <w:numPr>
+          <w:ilvl w:val="0"/>
+          <w:numId w:val="1"/>
+        </w:numPr>
+      </w:pPr>
+      <w:r>
+        <w:t>Phone numbers for car hire/hotel</w:t>
+      </w:r>
+    </w:p>
+    <w:p>
+      <w:proofErr w:type="spellStart"/>
+      <w:r>
+        <w:t>ScrollView</w:t>
+      </w:r>
+      <w:proofErr w:type="spellEnd"/>
+      <w:r>
+        <w:t xml:space="preserve"> </w:t>
+      </w:r>
+      <w:sdt>
+        <w:sdtPr>
+          <w:id w:val="1806037678"/>
+          <w14:checkbox>
+            <w14:checked w14:val="0"/>
+            <w14:checkedState w14:val="2612" w14:font="MS Gothic"/>
+            <w14:uncheckedState w14:val="2610" w14:font="MS Gothic"/>
+          </w14:checkbox>
+        </w:sdtPr>
+        <w:sdtContent>
+          <w:r>
+            <w:rPr>
+              <w:rFonts w:ascii="MS Gothic" w:eastAsia="MS Gothic" w:hAnsi="MS Gothic" w:hint="eastAsia"/>
+            </w:rPr>
+            <w:t>☐</w:t>
+          </w:r>
+        </w:sdtContent>
+      </w:sdt>
+    </w:p>
+    <w:p>
+      <w:proofErr w:type="spellStart"/>
+      <w:r>
+        <w:t>Youtube</w:t>
+      </w:r>
+      <w:proofErr w:type="spellEnd"/>
+      <w:r>
+        <w:t xml:space="preserve"> </w:t>
+      </w:r>
+      <w:sdt>
+        <w:sdtPr>
+          <w:id w:val="1316677186"/>
+          <w14:checkbox>
+            <w14:checked w14:val="0"/>
+            <w14:checkedState w14:val="2612" w14:font="MS Gothic"/>
+            <w14:uncheckedState w14:val="2610" w14:font="MS Gothic"/>
+          </w14:checkbox>
+        </w:sdtPr>
+        <w:sdtContent>
+          <w:r>
+            <w:rPr>
+              <w:rFonts w:ascii="MS Gothic" w:eastAsia="MS Gothic" w:hAnsi="MS Gothic" w:hint="eastAsia"/>
+            </w:rPr>
+            <w:t>☐</w:t>
+          </w:r>
+        </w:sdtContent>
+      </w:sdt>
+    </w:p>
+    <w:p>
+      <w:pPr>
+        <w:pStyle w:val="ListParagraph"/>
+        <w:numPr>
+          <w:ilvl w:val="0"/>
+          <w:numId w:val="1"/>
+        </w:numPr>
+      </w:pPr>
+      <w:r>
         <w:t>Santorini video from Sebastian about tips</w:t>
       </w:r>
     </w:p>
@@ -303,7 +658,6 @@
           <w:szCs w:val="28"/>
           <w:u w:val="single"/>
         </w:rPr>
-        <w:lastRenderedPageBreak/>
         <w:t>Link To</w:t>
       </w:r>
       <w:r>

</xml_diff>

<commit_message>
Added radio  buttons functionallity to change background img
</commit_message>
<xml_diff>
--- a/Android_Project_1_Template.docx
+++ b/Android_Project_1_Template.docx
@@ -185,12 +185,21 @@
     </w:p>
     <w:p>
       <w:r>
+        <w:rPr>
+          <w:highlight w:val="yellow"/>
+        </w:rPr>
         <w:t>Radio</w:t>
       </w:r>
       <w:r>
+        <w:rPr>
+          <w:highlight w:val="yellow"/>
+        </w:rPr>
         <w:t xml:space="preserve"> </w:t>
       </w:r>
       <w:r>
+        <w:rPr>
+          <w:highlight w:val="yellow"/>
+        </w:rPr>
         <w:t>buttons</w:t>
       </w:r>
       <w:r>
@@ -200,7 +209,7 @@
         <w:sdtPr>
           <w:id w:val="-1971585488"/>
           <w14:checkbox>
-            <w14:checked w14:val="0"/>
+            <w14:checked w14:val="1"/>
             <w14:checkedState w14:val="2612" w14:font="MS Gothic"/>
             <w14:uncheckedState w14:val="2610" w14:font="MS Gothic"/>
           </w14:checkbox>
@@ -210,10 +219,30 @@
             <w:rPr>
               <w:rFonts w:ascii="MS Gothic" w:eastAsia="MS Gothic" w:hAnsi="MS Gothic" w:hint="eastAsia"/>
             </w:rPr>
-            <w:t>☐</w:t>
+            <w:t>☒</w:t>
           </w:r>
         </w:sdtContent>
       </w:sdt>
+    </w:p>
+    <w:p>
+      <w:pPr>
+        <w:pStyle w:val="ListParagraph"/>
+        <w:numPr>
+          <w:ilvl w:val="0"/>
+          <w:numId w:val="3"/>
+        </w:numPr>
+      </w:pPr>
+      <w:r>
+        <w:t xml:space="preserve">Change beach </w:t>
+      </w:r>
+      <w:r>
+        <w:t xml:space="preserve">– 4 radio </w:t>
+      </w:r>
+      <w:proofErr w:type="gramStart"/>
+      <w:r>
+        <w:t>buttons</w:t>
+      </w:r>
+      <w:proofErr w:type="gramEnd"/>
     </w:p>
     <w:p>
       <w:r>
@@ -638,6 +667,7 @@
         </w:numPr>
       </w:pPr>
       <w:r>
+        <w:lastRenderedPageBreak/>
         <w:t>Santorini video from Sebastian about tips</w:t>
       </w:r>
     </w:p>
@@ -1037,8 +1067,238 @@
       </w:rPr>
     </w:lvl>
   </w:abstractNum>
+  <w:abstractNum w:abstractNumId="1" w15:restartNumberingAfterBreak="0">
+    <w:nsid w:val="1D406476"/>
+    <w:multiLevelType w:val="hybridMultilevel"/>
+    <w:tmpl w:val="DBE459DA"/>
+    <w:lvl w:ilvl="0" w:tplc="680CEA3E">
+      <w:numFmt w:val="bullet"/>
+      <w:lvlText w:val=""/>
+      <w:lvlJc w:val="left"/>
+      <w:pPr>
+        <w:ind w:left="720" w:hanging="360"/>
+      </w:pPr>
+      <w:rPr>
+        <w:rFonts w:ascii="Wingdings" w:eastAsiaTheme="minorHAnsi" w:hAnsi="Wingdings" w:cstheme="minorBidi" w:hint="default"/>
+      </w:rPr>
+    </w:lvl>
+    <w:lvl w:ilvl="1" w:tplc="18090003" w:tentative="1">
+      <w:start w:val="1"/>
+      <w:numFmt w:val="bullet"/>
+      <w:lvlText w:val="o"/>
+      <w:lvlJc w:val="left"/>
+      <w:pPr>
+        <w:ind w:left="1440" w:hanging="360"/>
+      </w:pPr>
+      <w:rPr>
+        <w:rFonts w:ascii="Courier New" w:hAnsi="Courier New" w:cs="Courier New" w:hint="default"/>
+      </w:rPr>
+    </w:lvl>
+    <w:lvl w:ilvl="2" w:tplc="18090005" w:tentative="1">
+      <w:start w:val="1"/>
+      <w:numFmt w:val="bullet"/>
+      <w:lvlText w:val=""/>
+      <w:lvlJc w:val="left"/>
+      <w:pPr>
+        <w:ind w:left="2160" w:hanging="360"/>
+      </w:pPr>
+      <w:rPr>
+        <w:rFonts w:ascii="Wingdings" w:hAnsi="Wingdings" w:hint="default"/>
+      </w:rPr>
+    </w:lvl>
+    <w:lvl w:ilvl="3" w:tplc="18090001" w:tentative="1">
+      <w:start w:val="1"/>
+      <w:numFmt w:val="bullet"/>
+      <w:lvlText w:val=""/>
+      <w:lvlJc w:val="left"/>
+      <w:pPr>
+        <w:ind w:left="2880" w:hanging="360"/>
+      </w:pPr>
+      <w:rPr>
+        <w:rFonts w:ascii="Symbol" w:hAnsi="Symbol" w:hint="default"/>
+      </w:rPr>
+    </w:lvl>
+    <w:lvl w:ilvl="4" w:tplc="18090003" w:tentative="1">
+      <w:start w:val="1"/>
+      <w:numFmt w:val="bullet"/>
+      <w:lvlText w:val="o"/>
+      <w:lvlJc w:val="left"/>
+      <w:pPr>
+        <w:ind w:left="3600" w:hanging="360"/>
+      </w:pPr>
+      <w:rPr>
+        <w:rFonts w:ascii="Courier New" w:hAnsi="Courier New" w:cs="Courier New" w:hint="default"/>
+      </w:rPr>
+    </w:lvl>
+    <w:lvl w:ilvl="5" w:tplc="18090005" w:tentative="1">
+      <w:start w:val="1"/>
+      <w:numFmt w:val="bullet"/>
+      <w:lvlText w:val=""/>
+      <w:lvlJc w:val="left"/>
+      <w:pPr>
+        <w:ind w:left="4320" w:hanging="360"/>
+      </w:pPr>
+      <w:rPr>
+        <w:rFonts w:ascii="Wingdings" w:hAnsi="Wingdings" w:hint="default"/>
+      </w:rPr>
+    </w:lvl>
+    <w:lvl w:ilvl="6" w:tplc="18090001" w:tentative="1">
+      <w:start w:val="1"/>
+      <w:numFmt w:val="bullet"/>
+      <w:lvlText w:val=""/>
+      <w:lvlJc w:val="left"/>
+      <w:pPr>
+        <w:ind w:left="5040" w:hanging="360"/>
+      </w:pPr>
+      <w:rPr>
+        <w:rFonts w:ascii="Symbol" w:hAnsi="Symbol" w:hint="default"/>
+      </w:rPr>
+    </w:lvl>
+    <w:lvl w:ilvl="7" w:tplc="18090003" w:tentative="1">
+      <w:start w:val="1"/>
+      <w:numFmt w:val="bullet"/>
+      <w:lvlText w:val="o"/>
+      <w:lvlJc w:val="left"/>
+      <w:pPr>
+        <w:ind w:left="5760" w:hanging="360"/>
+      </w:pPr>
+      <w:rPr>
+        <w:rFonts w:ascii="Courier New" w:hAnsi="Courier New" w:cs="Courier New" w:hint="default"/>
+      </w:rPr>
+    </w:lvl>
+    <w:lvl w:ilvl="8" w:tplc="18090005" w:tentative="1">
+      <w:start w:val="1"/>
+      <w:numFmt w:val="bullet"/>
+      <w:lvlText w:val=""/>
+      <w:lvlJc w:val="left"/>
+      <w:pPr>
+        <w:ind w:left="6480" w:hanging="360"/>
+      </w:pPr>
+      <w:rPr>
+        <w:rFonts w:ascii="Wingdings" w:hAnsi="Wingdings" w:hint="default"/>
+      </w:rPr>
+    </w:lvl>
+  </w:abstractNum>
+  <w:abstractNum w:abstractNumId="2" w15:restartNumberingAfterBreak="0">
+    <w:nsid w:val="71743255"/>
+    <w:multiLevelType w:val="hybridMultilevel"/>
+    <w:tmpl w:val="AD30924A"/>
+    <w:lvl w:ilvl="0" w:tplc="140C70FA">
+      <w:numFmt w:val="bullet"/>
+      <w:lvlText w:val=""/>
+      <w:lvlJc w:val="left"/>
+      <w:pPr>
+        <w:ind w:left="720" w:hanging="360"/>
+      </w:pPr>
+      <w:rPr>
+        <w:rFonts w:ascii="Wingdings" w:eastAsiaTheme="minorHAnsi" w:hAnsi="Wingdings" w:cstheme="minorBidi" w:hint="default"/>
+      </w:rPr>
+    </w:lvl>
+    <w:lvl w:ilvl="1" w:tplc="18090003" w:tentative="1">
+      <w:start w:val="1"/>
+      <w:numFmt w:val="bullet"/>
+      <w:lvlText w:val="o"/>
+      <w:lvlJc w:val="left"/>
+      <w:pPr>
+        <w:ind w:left="1440" w:hanging="360"/>
+      </w:pPr>
+      <w:rPr>
+        <w:rFonts w:ascii="Courier New" w:hAnsi="Courier New" w:cs="Courier New" w:hint="default"/>
+      </w:rPr>
+    </w:lvl>
+    <w:lvl w:ilvl="2" w:tplc="18090005" w:tentative="1">
+      <w:start w:val="1"/>
+      <w:numFmt w:val="bullet"/>
+      <w:lvlText w:val=""/>
+      <w:lvlJc w:val="left"/>
+      <w:pPr>
+        <w:ind w:left="2160" w:hanging="360"/>
+      </w:pPr>
+      <w:rPr>
+        <w:rFonts w:ascii="Wingdings" w:hAnsi="Wingdings" w:hint="default"/>
+      </w:rPr>
+    </w:lvl>
+    <w:lvl w:ilvl="3" w:tplc="18090001" w:tentative="1">
+      <w:start w:val="1"/>
+      <w:numFmt w:val="bullet"/>
+      <w:lvlText w:val=""/>
+      <w:lvlJc w:val="left"/>
+      <w:pPr>
+        <w:ind w:left="2880" w:hanging="360"/>
+      </w:pPr>
+      <w:rPr>
+        <w:rFonts w:ascii="Symbol" w:hAnsi="Symbol" w:hint="default"/>
+      </w:rPr>
+    </w:lvl>
+    <w:lvl w:ilvl="4" w:tplc="18090003" w:tentative="1">
+      <w:start w:val="1"/>
+      <w:numFmt w:val="bullet"/>
+      <w:lvlText w:val="o"/>
+      <w:lvlJc w:val="left"/>
+      <w:pPr>
+        <w:ind w:left="3600" w:hanging="360"/>
+      </w:pPr>
+      <w:rPr>
+        <w:rFonts w:ascii="Courier New" w:hAnsi="Courier New" w:cs="Courier New" w:hint="default"/>
+      </w:rPr>
+    </w:lvl>
+    <w:lvl w:ilvl="5" w:tplc="18090005" w:tentative="1">
+      <w:start w:val="1"/>
+      <w:numFmt w:val="bullet"/>
+      <w:lvlText w:val=""/>
+      <w:lvlJc w:val="left"/>
+      <w:pPr>
+        <w:ind w:left="4320" w:hanging="360"/>
+      </w:pPr>
+      <w:rPr>
+        <w:rFonts w:ascii="Wingdings" w:hAnsi="Wingdings" w:hint="default"/>
+      </w:rPr>
+    </w:lvl>
+    <w:lvl w:ilvl="6" w:tplc="18090001" w:tentative="1">
+      <w:start w:val="1"/>
+      <w:numFmt w:val="bullet"/>
+      <w:lvlText w:val=""/>
+      <w:lvlJc w:val="left"/>
+      <w:pPr>
+        <w:ind w:left="5040" w:hanging="360"/>
+      </w:pPr>
+      <w:rPr>
+        <w:rFonts w:ascii="Symbol" w:hAnsi="Symbol" w:hint="default"/>
+      </w:rPr>
+    </w:lvl>
+    <w:lvl w:ilvl="7" w:tplc="18090003" w:tentative="1">
+      <w:start w:val="1"/>
+      <w:numFmt w:val="bullet"/>
+      <w:lvlText w:val="o"/>
+      <w:lvlJc w:val="left"/>
+      <w:pPr>
+        <w:ind w:left="5760" w:hanging="360"/>
+      </w:pPr>
+      <w:rPr>
+        <w:rFonts w:ascii="Courier New" w:hAnsi="Courier New" w:cs="Courier New" w:hint="default"/>
+      </w:rPr>
+    </w:lvl>
+    <w:lvl w:ilvl="8" w:tplc="18090005" w:tentative="1">
+      <w:start w:val="1"/>
+      <w:numFmt w:val="bullet"/>
+      <w:lvlText w:val=""/>
+      <w:lvlJc w:val="left"/>
+      <w:pPr>
+        <w:ind w:left="6480" w:hanging="360"/>
+      </w:pPr>
+      <w:rPr>
+        <w:rFonts w:ascii="Wingdings" w:hAnsi="Wingdings" w:hint="default"/>
+      </w:rPr>
+    </w:lvl>
+  </w:abstractNum>
   <w:num w:numId="1" w16cid:durableId="1998535519">
     <w:abstractNumId w:val="0"/>
+  </w:num>
+  <w:num w:numId="2" w16cid:durableId="1688558781">
+    <w:abstractNumId w:val="2"/>
+  </w:num>
+  <w:num w:numId="3" w16cid:durableId="227352368">
+    <w:abstractNumId w:val="1"/>
   </w:num>
 </w:numbering>
 </file>

</xml_diff>

<commit_message>
Implemented TransportScreen and added ChangeImage function
</commit_message>
<xml_diff>
--- a/Android_Project_1_Template.docx
+++ b/Android_Project_1_Template.docx
@@ -186,18 +186,21 @@
     <w:p>
       <w:r>
         <w:rPr>
+          <w:strike/>
           <w:highlight w:val="yellow"/>
         </w:rPr>
         <w:t>Radio</w:t>
       </w:r>
       <w:r>
         <w:rPr>
+          <w:strike/>
           <w:highlight w:val="yellow"/>
         </w:rPr>
         <w:t xml:space="preserve"> </w:t>
       </w:r>
       <w:r>
         <w:rPr>
+          <w:strike/>
           <w:highlight w:val="yellow"/>
         </w:rPr>
         <w:t>buttons</w:t>
@@ -231,15 +234,27 @@
           <w:ilvl w:val="0"/>
           <w:numId w:val="3"/>
         </w:numPr>
-      </w:pPr>
-      <w:r>
+        <w:rPr>
+          <w:strike/>
+        </w:rPr>
+      </w:pPr>
+      <w:r>
+        <w:rPr>
+          <w:strike/>
+        </w:rPr>
         <w:t xml:space="preserve">Change beach </w:t>
       </w:r>
       <w:r>
+        <w:rPr>
+          <w:strike/>
+        </w:rPr>
         <w:t xml:space="preserve">– 4 radio </w:t>
       </w:r>
       <w:proofErr w:type="gramStart"/>
       <w:r>
+        <w:rPr>
+          <w:strike/>
+        </w:rPr>
         <w:t>buttons</w:t>
       </w:r>
       <w:proofErr w:type="gramEnd"/>
@@ -360,12 +375,34 @@
         <w:rPr>
           <w:strike/>
         </w:rPr>
+        <w:t>Back</w:t>
+      </w:r>
+    </w:p>
+    <w:p>
+      <w:pPr>
+        <w:pStyle w:val="ListParagraph"/>
+        <w:numPr>
+          <w:ilvl w:val="0"/>
+          <w:numId w:val="1"/>
+        </w:numPr>
+        <w:rPr>
+          <w:strike/>
+        </w:rPr>
+      </w:pPr>
+      <w:r>
+        <w:rPr>
+          <w:strike/>
+        </w:rPr>
         <w:t>Exit</w:t>
       </w:r>
     </w:p>
     <w:p>
       <w:proofErr w:type="spellStart"/>
       <w:r>
+        <w:rPr>
+          <w:strike/>
+          <w:highlight w:val="yellow"/>
+        </w:rPr>
         <w:t>ImageView</w:t>
       </w:r>
       <w:proofErr w:type="spellEnd"/>
@@ -376,7 +413,7 @@
         <w:sdtPr>
           <w:id w:val="-1763899174"/>
           <w14:checkbox>
-            <w14:checked w14:val="0"/>
+            <w14:checked w14:val="1"/>
             <w14:checkedState w14:val="2612" w14:font="MS Gothic"/>
             <w14:uncheckedState w14:val="2610" w14:font="MS Gothic"/>
           </w14:checkbox>
@@ -386,7 +423,7 @@
             <w:rPr>
               <w:rFonts w:ascii="MS Gothic" w:eastAsia="MS Gothic" w:hAnsi="MS Gothic" w:hint="eastAsia"/>
             </w:rPr>
-            <w:t>☐</w:t>
+            <w:t>☒</w:t>
           </w:r>
         </w:sdtContent>
       </w:sdt>
@@ -422,6 +459,10 @@
     <w:p>
       <w:proofErr w:type="spellStart"/>
       <w:r>
+        <w:rPr>
+          <w:strike/>
+          <w:highlight w:val="yellow"/>
+        </w:rPr>
         <w:t>TextView</w:t>
       </w:r>
       <w:proofErr w:type="spellEnd"/>
@@ -432,7 +473,7 @@
         <w:sdtPr>
           <w:id w:val="1043251058"/>
           <w14:checkbox>
-            <w14:checked w14:val="0"/>
+            <w14:checked w14:val="1"/>
             <w14:checkedState w14:val="2612" w14:font="MS Gothic"/>
             <w14:uncheckedState w14:val="2610" w14:font="MS Gothic"/>
           </w14:checkbox>
@@ -442,7 +483,7 @@
             <w:rPr>
               <w:rFonts w:ascii="MS Gothic" w:eastAsia="MS Gothic" w:hAnsi="MS Gothic" w:hint="eastAsia"/>
             </w:rPr>
-            <w:t>☐</w:t>
+            <w:t>☒</w:t>
           </w:r>
         </w:sdtContent>
       </w:sdt>
@@ -633,6 +674,7 @@
     <w:p>
       <w:proofErr w:type="spellStart"/>
       <w:r>
+        <w:lastRenderedPageBreak/>
         <w:t>Youtube</w:t>
       </w:r>
       <w:proofErr w:type="spellEnd"/>
@@ -667,7 +709,6 @@
         </w:numPr>
       </w:pPr>
       <w:r>
-        <w:lastRenderedPageBreak/>
         <w:t>Santorini video from Sebastian about tips</w:t>
       </w:r>
     </w:p>
@@ -906,7 +947,7 @@
         </mc:Choice>
         <mc:Fallback>
           <w:pict>
-            <v:rect w14:anchorId="4566D200" id="Rectangle 197" o:spid="_x0000_s1026" style="position:absolute;margin-left:0;margin-top:0;width:468.5pt;height:21.3pt;z-index:-251657216;visibility:visible;mso-wrap-style:square;mso-width-percent:1000;mso-height-percent:27;mso-top-percent:45;mso-wrap-distance-left:9.35pt;mso-wrap-distance-top:0;mso-wrap-distance-right:9.35pt;mso-wrap-distance-bottom:0;mso-position-horizontal:center;mso-position-horizontal-relative:margin;mso-position-vertical-relative:page;mso-width-percent:1000;mso-height-percent:27;mso-top-percent:45;mso-width-relative:margin;mso-height-relative:page;v-text-anchor:middle" o:gfxdata="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" o:allowoverlap="f" fillcolor="#4472c4 [3204]" stroked="f" strokeweight="1pt">
+            <v:rect w14:anchorId="4566D200" id="Rectangle 197" o:spid="_x0000_s1026" style="position:absolute;margin-left:0;margin-top:0;width:468.5pt;height:21.3pt;z-index:-251657216;visibility:visible;mso-wrap-style:square;mso-width-percent:1000;mso-height-percent:27;mso-top-percent:45;mso-wrap-distance-left:9.35pt;mso-wrap-distance-top:0;mso-wrap-distance-right:9.35pt;mso-wrap-distance-bottom:0;mso-position-horizontal:center;mso-position-horizontal-relative:margin;mso-position-vertical-relative:page;mso-width-percent:1000;mso-height-percent:27;mso-top-percent:45;mso-width-relative:margin;mso-height-relative:page;v-text-anchor:middle" o:gfxdata="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" o:allowoverlap="f" fillcolor="#4472c4 [3204]" stroked="f" strokeweight="1pt">
               <v:textbox style="mso-fit-shape-to-text:t">
                 <w:txbxContent>
                   <w:sdt>

</xml_diff>

<commit_message>
Finished Travel/Beach Screen, added Menu Button
</commit_message>
<xml_diff>
--- a/Android_Project_1_Template.docx
+++ b/Android_Project_1_Template.docx
@@ -22,36 +22,6 @@
       </w:r>
     </w:p>
     <w:p/>
-    <w:p>
-      <w:pPr>
-        <w:rPr>
-          <w:b/>
-          <w:sz w:val="28"/>
-          <w:szCs w:val="28"/>
-          <w:u w:val="single"/>
-        </w:rPr>
-      </w:pPr>
-    </w:p>
-    <w:p>
-      <w:pPr>
-        <w:rPr>
-          <w:b/>
-          <w:sz w:val="28"/>
-          <w:szCs w:val="28"/>
-          <w:u w:val="single"/>
-        </w:rPr>
-      </w:pPr>
-    </w:p>
-    <w:p>
-      <w:pPr>
-        <w:rPr>
-          <w:b/>
-          <w:sz w:val="28"/>
-          <w:szCs w:val="28"/>
-          <w:u w:val="single"/>
-        </w:rPr>
-      </w:pPr>
-    </w:p>
     <w:p>
       <w:pPr>
         <w:rPr>
@@ -162,6 +132,9 @@
     </w:p>
     <w:p>
       <w:r>
+        <w:t xml:space="preserve">??? </w:t>
+      </w:r>
+      <w:r>
         <w:t xml:space="preserve">Vector Asset </w:t>
       </w:r>
       <w:sdt>
@@ -523,10 +496,7 @@
         </w:numPr>
       </w:pPr>
       <w:r>
-        <w:t>R</w:t>
-      </w:r>
-      <w:r>
-        <w:t>egister</w:t>
+        <w:t>Santorini TODO list</w:t>
       </w:r>
     </w:p>
     <w:p>
@@ -643,6 +613,7 @@
         <w:t>Phone numbers for car hire/hotel</w:t>
       </w:r>
     </w:p>
+    <w:p/>
     <w:p>
       <w:proofErr w:type="spellStart"/>
       <w:r>
@@ -670,6 +641,74 @@
           </w:r>
         </w:sdtContent>
       </w:sdt>
+    </w:p>
+    <w:p>
+      <w:pPr>
+        <w:pStyle w:val="ListParagraph"/>
+        <w:numPr>
+          <w:ilvl w:val="0"/>
+          <w:numId w:val="1"/>
+        </w:numPr>
+      </w:pPr>
+      <w:r>
+        <w:t xml:space="preserve">Info about trip to </w:t>
+      </w:r>
+      <w:proofErr w:type="spellStart"/>
+      <w:r>
+        <w:t>Vulcano</w:t>
+      </w:r>
+      <w:proofErr w:type="spellEnd"/>
+    </w:p>
+    <w:p>
+      <w:pPr>
+        <w:pStyle w:val="ListParagraph"/>
+        <w:numPr>
+          <w:ilvl w:val="0"/>
+          <w:numId w:val="1"/>
+        </w:numPr>
+      </w:pPr>
+      <w:r>
+        <w:t xml:space="preserve">Info about </w:t>
+      </w:r>
+      <w:proofErr w:type="spellStart"/>
+      <w:r>
+        <w:t>Akrotiri</w:t>
+      </w:r>
+      <w:proofErr w:type="spellEnd"/>
+    </w:p>
+    <w:p>
+      <w:pPr>
+        <w:pStyle w:val="ListParagraph"/>
+        <w:numPr>
+          <w:ilvl w:val="0"/>
+          <w:numId w:val="1"/>
+        </w:numPr>
+      </w:pPr>
+      <w:r>
+        <w:t xml:space="preserve">Infor about </w:t>
+      </w:r>
+      <w:proofErr w:type="spellStart"/>
+      <w:r>
+        <w:t>Oia</w:t>
+      </w:r>
+      <w:proofErr w:type="spellEnd"/>
+    </w:p>
+    <w:p>
+      <w:pPr>
+        <w:pStyle w:val="ListParagraph"/>
+        <w:numPr>
+          <w:ilvl w:val="0"/>
+          <w:numId w:val="1"/>
+        </w:numPr>
+      </w:pPr>
+      <w:r>
+        <w:t xml:space="preserve">Info about </w:t>
+      </w:r>
+      <w:proofErr w:type="spellStart"/>
+      <w:r>
+        <w:t>Fira</w:t>
+      </w:r>
+      <w:proofErr w:type="spellEnd"/>
     </w:p>
     <w:p>
       <w:proofErr w:type="spellStart"/>

</xml_diff>

<commit_message>
Pass txt to another activity not working
</commit_message>
<xml_diff>
--- a/Android_Project_1_Template.docx
+++ b/Android_Project_1_Template.docx
@@ -209,17 +209,20 @@
         </w:numPr>
         <w:rPr>
           <w:strike/>
-        </w:rPr>
-      </w:pPr>
-      <w:r>
-        <w:rPr>
-          <w:strike/>
+          <w:highlight w:val="yellow"/>
+        </w:rPr>
+      </w:pPr>
+      <w:r>
+        <w:rPr>
+          <w:strike/>
+          <w:highlight w:val="yellow"/>
         </w:rPr>
         <w:t xml:space="preserve">Change beach </w:t>
       </w:r>
       <w:r>
         <w:rPr>
           <w:strike/>
+          <w:highlight w:val="yellow"/>
         </w:rPr>
         <w:t xml:space="preserve">– 4 radio </w:t>
       </w:r>
@@ -227,6 +230,7 @@
       <w:r>
         <w:rPr>
           <w:strike/>
+          <w:highlight w:val="yellow"/>
         </w:rPr>
         <w:t>buttons</w:t>
       </w:r>
@@ -235,6 +239,7 @@
     <w:p>
       <w:r>
         <w:rPr>
+          <w:strike/>
           <w:highlight w:val="yellow"/>
         </w:rPr>
         <w:t>Button</w:t>
@@ -270,11 +275,13 @@
         </w:numPr>
         <w:rPr>
           <w:strike/>
-        </w:rPr>
-      </w:pPr>
-      <w:r>
-        <w:rPr>
-          <w:strike/>
+          <w:highlight w:val="yellow"/>
+        </w:rPr>
+      </w:pPr>
+      <w:r>
+        <w:rPr>
+          <w:strike/>
+          <w:highlight w:val="yellow"/>
         </w:rPr>
         <w:t>Beaches</w:t>
       </w:r>
@@ -288,13 +295,15 @@
         </w:numPr>
         <w:rPr>
           <w:strike/>
-        </w:rPr>
-      </w:pPr>
-      <w:r>
-        <w:rPr>
-          <w:strike/>
-        </w:rPr>
-        <w:t>Hotels</w:t>
+          <w:highlight w:val="yellow"/>
+        </w:rPr>
+      </w:pPr>
+      <w:r>
+        <w:rPr>
+          <w:strike/>
+          <w:highlight w:val="yellow"/>
+        </w:rPr>
+        <w:t>My TODO</w:t>
       </w:r>
     </w:p>
     <w:p>
@@ -306,11 +315,13 @@
         </w:numPr>
         <w:rPr>
           <w:strike/>
-        </w:rPr>
-      </w:pPr>
-      <w:r>
-        <w:rPr>
-          <w:strike/>
+          <w:highlight w:val="yellow"/>
+        </w:rPr>
+      </w:pPr>
+      <w:r>
+        <w:rPr>
+          <w:strike/>
+          <w:highlight w:val="yellow"/>
         </w:rPr>
         <w:t>Transport</w:t>
       </w:r>
@@ -324,11 +335,13 @@
         </w:numPr>
         <w:rPr>
           <w:strike/>
-        </w:rPr>
-      </w:pPr>
-      <w:r>
-        <w:rPr>
-          <w:strike/>
+          <w:highlight w:val="yellow"/>
+        </w:rPr>
+      </w:pPr>
+      <w:r>
+        <w:rPr>
+          <w:strike/>
+          <w:highlight w:val="yellow"/>
         </w:rPr>
         <w:t>Adventures</w:t>
       </w:r>
@@ -342,11 +355,13 @@
         </w:numPr>
         <w:rPr>
           <w:strike/>
-        </w:rPr>
-      </w:pPr>
-      <w:r>
-        <w:rPr>
-          <w:strike/>
+          <w:highlight w:val="yellow"/>
+        </w:rPr>
+      </w:pPr>
+      <w:r>
+        <w:rPr>
+          <w:strike/>
+          <w:highlight w:val="yellow"/>
         </w:rPr>
         <w:t>Back</w:t>
       </w:r>
@@ -365,6 +380,7 @@
       <w:r>
         <w:rPr>
           <w:strike/>
+          <w:highlight w:val="yellow"/>
         </w:rPr>
         <w:t>Exit</w:t>
       </w:r>
@@ -402,19 +418,36 @@
       </w:sdt>
     </w:p>
     <w:p>
+      <w:pPr>
+        <w:rPr>
+          <w:strike/>
+        </w:rPr>
+      </w:pPr>
       <w:proofErr w:type="spellStart"/>
       <w:r>
+        <w:rPr>
+          <w:strike/>
+          <w:highlight w:val="yellow"/>
+        </w:rPr>
         <w:t>EditText</w:t>
       </w:r>
       <w:proofErr w:type="spellEnd"/>
       <w:r>
+        <w:rPr>
+          <w:strike/>
+          <w:highlight w:val="yellow"/>
+        </w:rPr>
         <w:t xml:space="preserve"> </w:t>
       </w:r>
       <w:sdt>
         <w:sdtPr>
+          <w:rPr>
+            <w:strike/>
+            <w:highlight w:val="yellow"/>
+          </w:rPr>
           <w:id w:val="1624956947"/>
           <w14:checkbox>
-            <w14:checked w14:val="0"/>
+            <w14:checked w14:val="1"/>
             <w14:checkedState w14:val="2612" w14:font="MS Gothic"/>
             <w14:uncheckedState w14:val="2610" w14:font="MS Gothic"/>
           </w14:checkbox>
@@ -423,8 +456,10 @@
           <w:r>
             <w:rPr>
               <w:rFonts w:ascii="MS Gothic" w:eastAsia="MS Gothic" w:hAnsi="MS Gothic" w:hint="eastAsia"/>
+              <w:strike/>
+              <w:highlight w:val="yellow"/>
             </w:rPr>
-            <w:t>☐</w:t>
+            <w:t>☒</w:t>
           </w:r>
         </w:sdtContent>
       </w:sdt>
@@ -462,17 +497,35 @@
       </w:sdt>
     </w:p>
     <w:p>
-      <w:r>
-        <w:t>Pass Text to another Activity</w:t>
-      </w:r>
-      <w:r>
+      <w:pPr>
+        <w:rPr>
+          <w:strike/>
+          <w:highlight w:val="yellow"/>
+        </w:rPr>
+      </w:pPr>
+      <w:r>
+        <w:rPr>
+          <w:strike/>
+          <w:highlight w:val="yellow"/>
+        </w:rPr>
+        <w:t>WebView</w:t>
+      </w:r>
+      <w:r>
+        <w:rPr>
+          <w:strike/>
+          <w:highlight w:val="yellow"/>
+        </w:rPr>
         <w:t xml:space="preserve"> </w:t>
       </w:r>
       <w:sdt>
         <w:sdtPr>
-          <w:id w:val="1163431152"/>
+          <w:rPr>
+            <w:strike/>
+            <w:highlight w:val="yellow"/>
+          </w:rPr>
+          <w:id w:val="-1320258538"/>
           <w14:checkbox>
-            <w14:checked w14:val="0"/>
+            <w14:checked w14:val="1"/>
             <w14:checkedState w14:val="2612" w14:font="MS Gothic"/>
             <w14:uncheckedState w14:val="2610" w14:font="MS Gothic"/>
           </w14:checkbox>
@@ -481,8 +534,10 @@
           <w:r>
             <w:rPr>
               <w:rFonts w:ascii="MS Gothic" w:eastAsia="MS Gothic" w:hAnsi="MS Gothic" w:hint="eastAsia"/>
+              <w:strike/>
+              <w:highlight w:val="yellow"/>
             </w:rPr>
-            <w:t>☐</w:t>
+            <w:t>☒</w:t>
           </w:r>
         </w:sdtContent>
       </w:sdt>
@@ -494,23 +549,49 @@
           <w:ilvl w:val="0"/>
           <w:numId w:val="1"/>
         </w:numPr>
-      </w:pPr>
-      <w:r>
-        <w:t>Santorini TODO list</w:t>
-      </w:r>
-    </w:p>
-    <w:p>
-      <w:r>
-        <w:t>WebView</w:t>
-      </w:r>
-      <w:r>
+        <w:rPr>
+          <w:strike/>
+          <w:highlight w:val="yellow"/>
+        </w:rPr>
+      </w:pPr>
+      <w:r>
+        <w:rPr>
+          <w:strike/>
+          <w:highlight w:val="yellow"/>
+        </w:rPr>
+        <w:t>Forward to pages</w:t>
+      </w:r>
+    </w:p>
+    <w:p>
+      <w:pPr>
+        <w:rPr>
+          <w:strike/>
+          <w:highlight w:val="yellow"/>
+        </w:rPr>
+      </w:pPr>
+      <w:r>
+        <w:rPr>
+          <w:strike/>
+          <w:highlight w:val="yellow"/>
+        </w:rPr>
+        <w:t>Maps</w:t>
+      </w:r>
+      <w:r>
+        <w:rPr>
+          <w:strike/>
+          <w:highlight w:val="yellow"/>
+        </w:rPr>
         <w:t xml:space="preserve"> </w:t>
       </w:r>
       <w:sdt>
         <w:sdtPr>
-          <w:id w:val="-1320258538"/>
+          <w:rPr>
+            <w:strike/>
+            <w:highlight w:val="yellow"/>
+          </w:rPr>
+          <w:id w:val="1119878301"/>
           <w14:checkbox>
-            <w14:checked w14:val="0"/>
+            <w14:checked w14:val="1"/>
             <w14:checkedState w14:val="2612" w14:font="MS Gothic"/>
             <w14:uncheckedState w14:val="2610" w14:font="MS Gothic"/>
           </w14:checkbox>
@@ -519,8 +600,10 @@
           <w:r>
             <w:rPr>
               <w:rFonts w:ascii="MS Gothic" w:eastAsia="MS Gothic" w:hAnsi="MS Gothic" w:hint="eastAsia"/>
+              <w:strike/>
+              <w:highlight w:val="yellow"/>
             </w:rPr>
-            <w:t>☐</w:t>
+            <w:t>☒</w:t>
           </w:r>
         </w:sdtContent>
       </w:sdt>
@@ -532,46 +615,16 @@
           <w:ilvl w:val="0"/>
           <w:numId w:val="1"/>
         </w:numPr>
-      </w:pPr>
-      <w:r>
-        <w:t>Forward to pages</w:t>
-      </w:r>
-    </w:p>
-    <w:p>
-      <w:r>
-        <w:t>Maps</w:t>
-      </w:r>
-      <w:r>
-        <w:t xml:space="preserve"> </w:t>
-      </w:r>
-      <w:sdt>
-        <w:sdtPr>
-          <w:id w:val="1119878301"/>
-          <w14:checkbox>
-            <w14:checked w14:val="0"/>
-            <w14:checkedState w14:val="2612" w14:font="MS Gothic"/>
-            <w14:uncheckedState w14:val="2610" w14:font="MS Gothic"/>
-          </w14:checkbox>
-        </w:sdtPr>
-        <w:sdtContent>
-          <w:r>
-            <w:rPr>
-              <w:rFonts w:ascii="MS Gothic" w:eastAsia="MS Gothic" w:hAnsi="MS Gothic" w:hint="eastAsia"/>
-            </w:rPr>
-            <w:t>☐</w:t>
-          </w:r>
-        </w:sdtContent>
-      </w:sdt>
-    </w:p>
-    <w:p>
-      <w:pPr>
-        <w:pStyle w:val="ListParagraph"/>
-        <w:numPr>
-          <w:ilvl w:val="0"/>
-          <w:numId w:val="1"/>
-        </w:numPr>
-      </w:pPr>
-      <w:r>
+        <w:rPr>
+          <w:strike/>
+          <w:highlight w:val="yellow"/>
+        </w:rPr>
+      </w:pPr>
+      <w:r>
+        <w:rPr>
+          <w:strike/>
+          <w:highlight w:val="yellow"/>
+        </w:rPr>
         <w:t>Map of Santorini</w:t>
       </w:r>
     </w:p>
@@ -615,19 +668,36 @@
     </w:p>
     <w:p/>
     <w:p>
+      <w:pPr>
+        <w:rPr>
+          <w:strike/>
+        </w:rPr>
+      </w:pPr>
       <w:proofErr w:type="spellStart"/>
       <w:r>
+        <w:rPr>
+          <w:strike/>
+          <w:highlight w:val="yellow"/>
+        </w:rPr>
         <w:t>ScrollView</w:t>
       </w:r>
       <w:proofErr w:type="spellEnd"/>
       <w:r>
+        <w:rPr>
+          <w:strike/>
+          <w:highlight w:val="yellow"/>
+        </w:rPr>
         <w:t xml:space="preserve"> </w:t>
       </w:r>
       <w:sdt>
         <w:sdtPr>
+          <w:rPr>
+            <w:strike/>
+            <w:highlight w:val="yellow"/>
+          </w:rPr>
           <w:id w:val="1806037678"/>
           <w14:checkbox>
-            <w14:checked w14:val="0"/>
+            <w14:checked w14:val="1"/>
             <w14:checkedState w14:val="2612" w14:font="MS Gothic"/>
             <w14:uncheckedState w14:val="2610" w14:font="MS Gothic"/>
           </w14:checkbox>
@@ -636,8 +706,10 @@
           <w:r>
             <w:rPr>
               <w:rFonts w:ascii="MS Gothic" w:eastAsia="MS Gothic" w:hAnsi="MS Gothic" w:hint="eastAsia"/>
+              <w:strike/>
+              <w:highlight w:val="yellow"/>
             </w:rPr>
-            <w:t>☐</w:t>
+            <w:t>☒</w:t>
           </w:r>
         </w:sdtContent>
       </w:sdt>
@@ -649,12 +721,24 @@
           <w:ilvl w:val="0"/>
           <w:numId w:val="1"/>
         </w:numPr>
-      </w:pPr>
-      <w:r>
+        <w:rPr>
+          <w:strike/>
+          <w:highlight w:val="yellow"/>
+        </w:rPr>
+      </w:pPr>
+      <w:r>
+        <w:rPr>
+          <w:strike/>
+          <w:highlight w:val="yellow"/>
+        </w:rPr>
         <w:t xml:space="preserve">Info about trip to </w:t>
       </w:r>
       <w:proofErr w:type="spellStart"/>
       <w:r>
+        <w:rPr>
+          <w:strike/>
+          <w:highlight w:val="yellow"/>
+        </w:rPr>
         <w:t>Vulcano</w:t>
       </w:r>
       <w:proofErr w:type="spellEnd"/>
@@ -666,65 +750,52 @@
           <w:ilvl w:val="0"/>
           <w:numId w:val="1"/>
         </w:numPr>
-      </w:pPr>
-      <w:r>
+        <w:rPr>
+          <w:strike/>
+          <w:highlight w:val="yellow"/>
+        </w:rPr>
+      </w:pPr>
+      <w:r>
+        <w:rPr>
+          <w:strike/>
+          <w:highlight w:val="yellow"/>
+        </w:rPr>
         <w:t xml:space="preserve">Info about </w:t>
       </w:r>
       <w:proofErr w:type="spellStart"/>
       <w:r>
+        <w:rPr>
+          <w:strike/>
+          <w:highlight w:val="yellow"/>
+        </w:rPr>
         <w:t>Akrotiri</w:t>
       </w:r>
       <w:proofErr w:type="spellEnd"/>
     </w:p>
     <w:p>
       <w:pPr>
-        <w:pStyle w:val="ListParagraph"/>
-        <w:numPr>
-          <w:ilvl w:val="0"/>
-          <w:numId w:val="1"/>
-        </w:numPr>
-      </w:pPr>
-      <w:r>
-        <w:t xml:space="preserve">Infor about </w:t>
-      </w:r>
-      <w:proofErr w:type="spellStart"/>
-      <w:r>
-        <w:t>Oia</w:t>
-      </w:r>
-      <w:proofErr w:type="spellEnd"/>
-    </w:p>
-    <w:p>
-      <w:pPr>
-        <w:pStyle w:val="ListParagraph"/>
-        <w:numPr>
-          <w:ilvl w:val="0"/>
-          <w:numId w:val="1"/>
-        </w:numPr>
-      </w:pPr>
-      <w:r>
-        <w:t xml:space="preserve">Info about </w:t>
-      </w:r>
-      <w:proofErr w:type="spellStart"/>
-      <w:r>
-        <w:t>Fira</w:t>
-      </w:r>
-      <w:proofErr w:type="spellEnd"/>
-    </w:p>
-    <w:p>
-      <w:proofErr w:type="spellStart"/>
-      <w:r>
-        <w:lastRenderedPageBreak/>
-        <w:t>Youtube</w:t>
-      </w:r>
-      <w:proofErr w:type="spellEnd"/>
-      <w:r>
-        <w:t xml:space="preserve"> </w:t>
+        <w:ind w:firstLine="720"/>
+        <w:rPr>
+          <w:strike/>
+          <w:highlight w:val="yellow"/>
+        </w:rPr>
+      </w:pPr>
+      <w:r>
+        <w:rPr>
+          <w:strike/>
+          <w:highlight w:val="yellow"/>
+        </w:rPr>
+        <w:t xml:space="preserve">Pass Text to another Activity </w:t>
       </w:r>
       <w:sdt>
         <w:sdtPr>
-          <w:id w:val="1316677186"/>
+          <w:rPr>
+            <w:strike/>
+            <w:highlight w:val="yellow"/>
+          </w:rPr>
+          <w:id w:val="1163431152"/>
           <w14:checkbox>
-            <w14:checked w14:val="0"/>
+            <w14:checked w14:val="1"/>
             <w14:checkedState w14:val="2612" w14:font="MS Gothic"/>
             <w14:uncheckedState w14:val="2610" w14:font="MS Gothic"/>
           </w14:checkbox>
@@ -733,11 +804,42 @@
           <w:r>
             <w:rPr>
               <w:rFonts w:ascii="MS Gothic" w:eastAsia="MS Gothic" w:hAnsi="MS Gothic" w:hint="eastAsia"/>
+              <w:strike/>
+              <w:highlight w:val="yellow"/>
             </w:rPr>
-            <w:t>☐</w:t>
+            <w:t>☒</w:t>
           </w:r>
         </w:sdtContent>
       </w:sdt>
+    </w:p>
+    <w:p>
+      <w:pPr>
+        <w:pStyle w:val="ListParagraph"/>
+        <w:numPr>
+          <w:ilvl w:val="1"/>
+          <w:numId w:val="1"/>
+        </w:numPr>
+        <w:rPr>
+          <w:strike/>
+          <w:highlight w:val="yellow"/>
+        </w:rPr>
+      </w:pPr>
+      <w:r>
+        <w:rPr>
+          <w:strike/>
+          <w:highlight w:val="yellow"/>
+        </w:rPr>
+        <w:t xml:space="preserve">Book your </w:t>
+      </w:r>
+      <w:proofErr w:type="gramStart"/>
+      <w:r>
+        <w:rPr>
+          <w:strike/>
+          <w:highlight w:val="yellow"/>
+        </w:rPr>
+        <w:t>trip</w:t>
+      </w:r>
+      <w:proofErr w:type="gramEnd"/>
     </w:p>
     <w:p>
       <w:pPr>
@@ -746,8 +848,123 @@
           <w:ilvl w:val="0"/>
           <w:numId w:val="1"/>
         </w:numPr>
-      </w:pPr>
-      <w:r>
+        <w:rPr>
+          <w:strike/>
+          <w:highlight w:val="yellow"/>
+        </w:rPr>
+      </w:pPr>
+      <w:r>
+        <w:rPr>
+          <w:strike/>
+          <w:highlight w:val="yellow"/>
+        </w:rPr>
+        <w:t xml:space="preserve">Infor about </w:t>
+      </w:r>
+      <w:proofErr w:type="spellStart"/>
+      <w:r>
+        <w:rPr>
+          <w:strike/>
+          <w:highlight w:val="yellow"/>
+        </w:rPr>
+        <w:t>Oia</w:t>
+      </w:r>
+      <w:proofErr w:type="spellEnd"/>
+    </w:p>
+    <w:p>
+      <w:pPr>
+        <w:pStyle w:val="ListParagraph"/>
+        <w:numPr>
+          <w:ilvl w:val="0"/>
+          <w:numId w:val="1"/>
+        </w:numPr>
+        <w:rPr>
+          <w:strike/>
+          <w:highlight w:val="yellow"/>
+        </w:rPr>
+      </w:pPr>
+      <w:r>
+        <w:rPr>
+          <w:strike/>
+          <w:highlight w:val="yellow"/>
+        </w:rPr>
+        <w:t xml:space="preserve">Info about </w:t>
+      </w:r>
+      <w:proofErr w:type="spellStart"/>
+      <w:r>
+        <w:rPr>
+          <w:strike/>
+          <w:highlight w:val="yellow"/>
+        </w:rPr>
+        <w:t>Fira</w:t>
+      </w:r>
+      <w:proofErr w:type="spellEnd"/>
+    </w:p>
+    <w:p>
+      <w:pPr>
+        <w:rPr>
+          <w:strike/>
+          <w:highlight w:val="yellow"/>
+        </w:rPr>
+      </w:pPr>
+      <w:proofErr w:type="spellStart"/>
+      <w:r>
+        <w:rPr>
+          <w:strike/>
+          <w:highlight w:val="yellow"/>
+        </w:rPr>
+        <w:lastRenderedPageBreak/>
+        <w:t>Youtube</w:t>
+      </w:r>
+      <w:proofErr w:type="spellEnd"/>
+      <w:r>
+        <w:rPr>
+          <w:strike/>
+          <w:highlight w:val="yellow"/>
+        </w:rPr>
+        <w:t xml:space="preserve"> </w:t>
+      </w:r>
+      <w:sdt>
+        <w:sdtPr>
+          <w:rPr>
+            <w:strike/>
+            <w:highlight w:val="yellow"/>
+          </w:rPr>
+          <w:id w:val="1316677186"/>
+          <w14:checkbox>
+            <w14:checked w14:val="1"/>
+            <w14:checkedState w14:val="2612" w14:font="MS Gothic"/>
+            <w14:uncheckedState w14:val="2610" w14:font="MS Gothic"/>
+          </w14:checkbox>
+        </w:sdtPr>
+        <w:sdtContent>
+          <w:r>
+            <w:rPr>
+              <w:rFonts w:ascii="MS Gothic" w:eastAsia="MS Gothic" w:hAnsi="MS Gothic" w:hint="eastAsia"/>
+              <w:strike/>
+              <w:highlight w:val="yellow"/>
+            </w:rPr>
+            <w:t>☒</w:t>
+          </w:r>
+        </w:sdtContent>
+      </w:sdt>
+    </w:p>
+    <w:p>
+      <w:pPr>
+        <w:pStyle w:val="ListParagraph"/>
+        <w:numPr>
+          <w:ilvl w:val="0"/>
+          <w:numId w:val="1"/>
+        </w:numPr>
+        <w:rPr>
+          <w:strike/>
+          <w:highlight w:val="yellow"/>
+        </w:rPr>
+      </w:pPr>
+      <w:r>
+        <w:rPr>
+          <w:strike/>
+          <w:highlight w:val="yellow"/>
+        </w:rPr>
         <w:t>Santorini video from Sebastian about tips</w:t>
       </w:r>
     </w:p>
@@ -1050,7 +1267,7 @@
         <w:rFonts w:ascii="Wingdings" w:eastAsiaTheme="minorHAnsi" w:hAnsi="Wingdings" w:cstheme="minorBidi" w:hint="default"/>
       </w:rPr>
     </w:lvl>
-    <w:lvl w:ilvl="1" w:tplc="18090003" w:tentative="1">
+    <w:lvl w:ilvl="1" w:tplc="18090003">
       <w:start w:val="1"/>
       <w:numFmt w:val="bullet"/>
       <w:lvlText w:val="o"/>

</xml_diff>

<commit_message>
Changed the name of app to Santorini Guide
</commit_message>
<xml_diff>
--- a/Android_Project_1_Template.docx
+++ b/Android_Project_1_Template.docx
@@ -776,22 +776,19 @@
       <w:pPr>
         <w:ind w:firstLine="720"/>
         <w:rPr>
-          <w:strike/>
-          <w:highlight w:val="yellow"/>
-        </w:rPr>
-      </w:pPr>
-      <w:r>
-        <w:rPr>
-          <w:strike/>
-          <w:highlight w:val="yellow"/>
+          <w:highlight w:val="red"/>
+        </w:rPr>
+      </w:pPr>
+      <w:r>
+        <w:rPr>
+          <w:highlight w:val="red"/>
         </w:rPr>
         <w:t xml:space="preserve">Pass Text to another Activity </w:t>
       </w:r>
       <w:sdt>
         <w:sdtPr>
           <w:rPr>
-            <w:strike/>
-            <w:highlight w:val="yellow"/>
+            <w:highlight w:val="red"/>
           </w:rPr>
           <w:id w:val="1163431152"/>
           <w14:checkbox>
@@ -804,8 +801,7 @@
           <w:r>
             <w:rPr>
               <w:rFonts w:ascii="MS Gothic" w:eastAsia="MS Gothic" w:hAnsi="MS Gothic" w:hint="eastAsia"/>
-              <w:strike/>
-              <w:highlight w:val="yellow"/>
+              <w:highlight w:val="red"/>
             </w:rPr>
             <w:t>☒</w:t>
           </w:r>
@@ -821,21 +817,19 @@
         </w:numPr>
         <w:rPr>
           <w:strike/>
-          <w:highlight w:val="yellow"/>
-        </w:rPr>
-      </w:pPr>
-      <w:r>
-        <w:rPr>
-          <w:strike/>
-          <w:highlight w:val="yellow"/>
+          <w:highlight w:val="red"/>
+        </w:rPr>
+      </w:pPr>
+      <w:r>
+        <w:rPr>
+          <w:highlight w:val="red"/>
         </w:rPr>
         <w:t xml:space="preserve">Book your </w:t>
       </w:r>
       <w:proofErr w:type="gramStart"/>
       <w:r>
         <w:rPr>
-          <w:strike/>
-          <w:highlight w:val="yellow"/>
+          <w:highlight w:val="red"/>
         </w:rPr>
         <w:t>trip</w:t>
       </w:r>
@@ -1273,7 +1267,7 @@
       <w:lvlText w:val="o"/>
       <w:lvlJc w:val="left"/>
       <w:pPr>
-        <w:ind w:left="1440" w:hanging="360"/>
+        <w:ind w:left="1777" w:hanging="360"/>
       </w:pPr>
       <w:rPr>
         <w:rFonts w:ascii="Courier New" w:hAnsi="Courier New" w:cs="Courier New" w:hint="default"/>

</xml_diff>

<commit_message>
Working on passing text screen
</commit_message>
<xml_diff>
--- a/Android_Project_1_Template.docx
+++ b/Android_Project_1_Template.docx
@@ -629,17 +629,35 @@
       </w:r>
     </w:p>
     <w:p>
-      <w:r>
+      <w:pPr>
+        <w:rPr>
+          <w:strike/>
+          <w:highlight w:val="yellow"/>
+        </w:rPr>
+      </w:pPr>
+      <w:r>
+        <w:rPr>
+          <w:strike/>
+          <w:highlight w:val="yellow"/>
+        </w:rPr>
         <w:t>Phone</w:t>
       </w:r>
       <w:r>
+        <w:rPr>
+          <w:strike/>
+          <w:highlight w:val="yellow"/>
+        </w:rPr>
         <w:t xml:space="preserve"> </w:t>
       </w:r>
       <w:sdt>
         <w:sdtPr>
+          <w:rPr>
+            <w:strike/>
+            <w:highlight w:val="yellow"/>
+          </w:rPr>
           <w:id w:val="1842193475"/>
           <w14:checkbox>
-            <w14:checked w14:val="0"/>
+            <w14:checked w14:val="1"/>
             <w14:checkedState w14:val="2612" w14:font="MS Gothic"/>
             <w14:uncheckedState w14:val="2610" w14:font="MS Gothic"/>
           </w14:checkbox>
@@ -648,8 +666,10 @@
           <w:r>
             <w:rPr>
               <w:rFonts w:ascii="MS Gothic" w:eastAsia="MS Gothic" w:hAnsi="MS Gothic" w:hint="eastAsia"/>
+              <w:strike/>
+              <w:highlight w:val="yellow"/>
             </w:rPr>
-            <w:t>☐</w:t>
+            <w:t>☒</w:t>
           </w:r>
         </w:sdtContent>
       </w:sdt>
@@ -661,8 +681,16 @@
           <w:ilvl w:val="0"/>
           <w:numId w:val="1"/>
         </w:numPr>
-      </w:pPr>
-      <w:r>
+        <w:rPr>
+          <w:strike/>
+          <w:highlight w:val="yellow"/>
+        </w:rPr>
+      </w:pPr>
+      <w:r>
+        <w:rPr>
+          <w:strike/>
+          <w:highlight w:val="yellow"/>
+        </w:rPr>
         <w:t>Phone numbers for car hire/hotel</w:t>
       </w:r>
     </w:p>
@@ -776,19 +804,22 @@
       <w:pPr>
         <w:ind w:firstLine="720"/>
         <w:rPr>
-          <w:highlight w:val="red"/>
-        </w:rPr>
-      </w:pPr>
-      <w:r>
-        <w:rPr>
-          <w:highlight w:val="red"/>
+          <w:strike/>
+          <w:highlight w:val="yellow"/>
+        </w:rPr>
+      </w:pPr>
+      <w:r>
+        <w:rPr>
+          <w:strike/>
+          <w:highlight w:val="yellow"/>
         </w:rPr>
         <w:t xml:space="preserve">Pass Text to another Activity </w:t>
       </w:r>
       <w:sdt>
         <w:sdtPr>
           <w:rPr>
-            <w:highlight w:val="red"/>
+            <w:strike/>
+            <w:highlight w:val="yellow"/>
           </w:rPr>
           <w:id w:val="1163431152"/>
           <w14:checkbox>
@@ -801,7 +832,8 @@
           <w:r>
             <w:rPr>
               <w:rFonts w:ascii="MS Gothic" w:eastAsia="MS Gothic" w:hAnsi="MS Gothic" w:hint="eastAsia"/>
-              <w:highlight w:val="red"/>
+              <w:strike/>
+              <w:highlight w:val="yellow"/>
             </w:rPr>
             <w:t>☒</w:t>
           </w:r>
@@ -817,19 +849,21 @@
         </w:numPr>
         <w:rPr>
           <w:strike/>
-          <w:highlight w:val="red"/>
-        </w:rPr>
-      </w:pPr>
-      <w:r>
-        <w:rPr>
-          <w:highlight w:val="red"/>
+          <w:highlight w:val="yellow"/>
+        </w:rPr>
+      </w:pPr>
+      <w:r>
+        <w:rPr>
+          <w:strike/>
+          <w:highlight w:val="yellow"/>
         </w:rPr>
         <w:t xml:space="preserve">Book your </w:t>
       </w:r>
       <w:proofErr w:type="gramStart"/>
       <w:r>
         <w:rPr>
-          <w:highlight w:val="red"/>
+          <w:strike/>
+          <w:highlight w:val="yellow"/>
         </w:rPr>
         <w:t>trip</w:t>
       </w:r>

</xml_diff>